<commit_message>
Master Project Start on Github
warmup app functional, some styling, project stable, documentation up to
date
</commit_message>
<xml_diff>
--- a/Capstone/Documentation/Capstone Weekly Project Summary.docx
+++ b/Capstone/Documentation/Capstone Weekly Project Summary.docx
@@ -208,6 +208,15 @@
           </w:p>
           <w:p>
             <w:pPr>
+              <w:pStyle w:val="ListParagraph"/>
+              <w:rPr>
+                <w:sz w:val="20"/>
+                <w:szCs w:val="20"/>
+              </w:rPr>
+            </w:pPr>
+          </w:p>
+          <w:p>
+            <w:pPr>
               <w:rPr>
                 <w:sz w:val="20"/>
                 <w:szCs w:val="20"/>
@@ -282,6 +291,13 @@
               </w:rPr>
               <w:t xml:space="preserve">Project Status: </w:t>
             </w:r>
+            <w:r>
+              <w:rPr>
+                <w:sz w:val="20"/>
+                <w:szCs w:val="20"/>
+              </w:rPr>
+              <w:t>Red</w:t>
+            </w:r>
           </w:p>
         </w:tc>
       </w:tr>
@@ -322,6 +338,7 @@
                 <w:szCs w:val="20"/>
               </w:rPr>
             </w:pPr>
+            <w:proofErr w:type="gramStart"/>
             <w:r>
               <w:rPr>
                 <w:sz w:val="20"/>
@@ -343,6 +360,14 @@
               </w:rPr>
               <w:t xml:space="preserve"> separating vendor code from app</w:t>
             </w:r>
+            <w:r>
+              <w:rPr>
+                <w:sz w:val="20"/>
+                <w:szCs w:val="20"/>
+              </w:rPr>
+              <w:t>.</w:t>
+            </w:r>
+            <w:proofErr w:type="gramEnd"/>
           </w:p>
           <w:p>
             <w:pPr>
@@ -361,7 +386,35 @@
                 <w:sz w:val="20"/>
                 <w:szCs w:val="20"/>
               </w:rPr>
-              <w:t>Warm up App styled, shows feedback in textbox/label.</w:t>
+              <w:t>Add</w:t>
+            </w:r>
+            <w:r>
+              <w:rPr>
+                <w:sz w:val="20"/>
+                <w:szCs w:val="20"/>
+              </w:rPr>
+              <w:t>ed</w:t>
+            </w:r>
+            <w:r>
+              <w:rPr>
+                <w:sz w:val="20"/>
+                <w:szCs w:val="20"/>
+              </w:rPr>
+              <w:t xml:space="preserve"> an up-to-date</w:t>
+            </w:r>
+            <w:r>
+              <w:rPr>
+                <w:sz w:val="20"/>
+                <w:szCs w:val="20"/>
+              </w:rPr>
+              <w:t xml:space="preserve"> excel spreadsheet with time tracking info in the documents</w:t>
+            </w:r>
+            <w:r>
+              <w:rPr>
+                <w:sz w:val="20"/>
+                <w:szCs w:val="20"/>
+              </w:rPr>
+              <w:t>.</w:t>
             </w:r>
           </w:p>
           <w:p>
@@ -376,13 +429,22 @@
                 <w:szCs w:val="20"/>
               </w:rPr>
             </w:pPr>
-            <w:r>
-              <w:rPr>
-                <w:sz w:val="20"/>
-                <w:szCs w:val="20"/>
-              </w:rPr>
-              <w:t>Interval training app plays a note.</w:t>
-            </w:r>
+            <w:proofErr w:type="gramStart"/>
+            <w:r>
+              <w:rPr>
+                <w:sz w:val="20"/>
+                <w:szCs w:val="20"/>
+              </w:rPr>
+              <w:t xml:space="preserve">Got the source control </w:t>
+            </w:r>
+            <w:r>
+              <w:rPr>
+                <w:sz w:val="20"/>
+                <w:szCs w:val="20"/>
+              </w:rPr>
+              <w:t>under control.</w:t>
+            </w:r>
+            <w:proofErr w:type="gramEnd"/>
           </w:p>
           <w:p>
             <w:pPr>
@@ -401,22 +463,17 @@
                 <w:sz w:val="20"/>
                 <w:szCs w:val="20"/>
               </w:rPr>
-              <w:t>Add</w:t>
-            </w:r>
-            <w:r>
-              <w:rPr>
-                <w:sz w:val="20"/>
-                <w:szCs w:val="20"/>
-              </w:rPr>
-              <w:t>ed</w:t>
-            </w:r>
-            <w:r>
-              <w:rPr>
-                <w:sz w:val="20"/>
-                <w:szCs w:val="20"/>
-              </w:rPr>
-              <w:t xml:space="preserve"> an excel spreadsheet with time tracking info in the documents</w:t>
-            </w:r>
+              <w:t xml:space="preserve">Learned about Java layouts and how fun they </w:t>
+            </w:r>
+            <w:proofErr w:type="gramStart"/>
+            <w:r>
+              <w:rPr>
+                <w:sz w:val="20"/>
+                <w:szCs w:val="20"/>
+              </w:rPr>
+              <w:t>aren’t</w:t>
+            </w:r>
+            <w:proofErr w:type="gramEnd"/>
             <w:r>
               <w:rPr>
                 <w:sz w:val="20"/>
@@ -427,39 +484,26 @@
           </w:p>
           <w:p>
             <w:pPr>
-              <w:pStyle w:val="ListParagraph"/>
-              <w:numPr>
-                <w:ilvl w:val="0"/>
-                <w:numId w:val="1"/>
-              </w:numPr>
-              <w:rPr>
-                <w:sz w:val="20"/>
-                <w:szCs w:val="20"/>
-              </w:rPr>
-            </w:pPr>
-            <w:proofErr w:type="gramStart"/>
-            <w:r>
-              <w:rPr>
-                <w:sz w:val="20"/>
-                <w:szCs w:val="20"/>
-              </w:rPr>
-              <w:t>Fixed</w:t>
-            </w:r>
-            <w:r>
-              <w:rPr>
-                <w:sz w:val="20"/>
-                <w:szCs w:val="20"/>
-              </w:rPr>
-              <w:t xml:space="preserve"> source control</w:t>
-            </w:r>
-            <w:r>
-              <w:rPr>
-                <w:sz w:val="20"/>
-                <w:szCs w:val="20"/>
-              </w:rPr>
-              <w:t>.</w:t>
-            </w:r>
-            <w:proofErr w:type="gramEnd"/>
+              <w:rPr>
+                <w:sz w:val="20"/>
+                <w:szCs w:val="20"/>
+              </w:rPr>
+            </w:pPr>
+          </w:p>
+          <w:p>
+            <w:pPr>
+              <w:rPr>
+                <w:sz w:val="20"/>
+                <w:szCs w:val="20"/>
+              </w:rPr>
+            </w:pPr>
+            <w:r>
+              <w:rPr>
+                <w:sz w:val="20"/>
+                <w:szCs w:val="20"/>
+              </w:rPr>
+              <w:t>Time spent – 19 hrs.</w:t>
+            </w:r>
           </w:p>
         </w:tc>
       </w:tr>
@@ -508,28 +552,71 @@
           </w:p>
           <w:p>
             <w:pPr>
-              <w:rPr>
-                <w:sz w:val="20"/>
-                <w:szCs w:val="20"/>
-              </w:rPr>
-            </w:pPr>
-            <w:r>
-              <w:rPr>
-                <w:sz w:val="20"/>
-                <w:szCs w:val="20"/>
-              </w:rPr>
-              <w:t xml:space="preserve"> </w:t>
-            </w:r>
-          </w:p>
-          <w:p>
-            <w:pPr>
-              <w:rPr>
-                <w:sz w:val="20"/>
-                <w:szCs w:val="20"/>
-              </w:rPr>
-            </w:pPr>
-            <w:bookmarkStart w:id="0" w:name="_GoBack"/>
-            <w:bookmarkEnd w:id="0"/>
+              <w:pStyle w:val="ListParagraph"/>
+              <w:numPr>
+                <w:ilvl w:val="0"/>
+                <w:numId w:val="3"/>
+              </w:numPr>
+              <w:rPr>
+                <w:sz w:val="20"/>
+                <w:szCs w:val="20"/>
+              </w:rPr>
+            </w:pPr>
+            <w:r>
+              <w:rPr>
+                <w:sz w:val="20"/>
+                <w:szCs w:val="20"/>
+              </w:rPr>
+              <w:t>Making a Java layout that looks professional</w:t>
+            </w:r>
+          </w:p>
+          <w:p>
+            <w:pPr>
+              <w:pStyle w:val="ListParagraph"/>
+              <w:numPr>
+                <w:ilvl w:val="0"/>
+                <w:numId w:val="3"/>
+              </w:numPr>
+              <w:rPr>
+                <w:sz w:val="20"/>
+                <w:szCs w:val="20"/>
+              </w:rPr>
+            </w:pPr>
+            <w:r>
+              <w:rPr>
+                <w:sz w:val="20"/>
+                <w:szCs w:val="20"/>
+              </w:rPr>
+              <w:t>Finding a piano note .wav library that has all the notes I need for the apps that play a note to the user</w:t>
+            </w:r>
+          </w:p>
+          <w:p>
+            <w:pPr>
+              <w:pStyle w:val="ListParagraph"/>
+              <w:numPr>
+                <w:ilvl w:val="0"/>
+                <w:numId w:val="3"/>
+              </w:numPr>
+              <w:rPr>
+                <w:sz w:val="20"/>
+                <w:szCs w:val="20"/>
+              </w:rPr>
+            </w:pPr>
+            <w:r>
+              <w:rPr>
+                <w:sz w:val="20"/>
+                <w:szCs w:val="20"/>
+              </w:rPr>
+              <w:t>Testing to make sure app is calculating pitch correctly and accurately.</w:t>
+            </w:r>
+          </w:p>
+          <w:p>
+            <w:pPr>
+              <w:rPr>
+                <w:sz w:val="20"/>
+                <w:szCs w:val="20"/>
+              </w:rPr>
+            </w:pPr>
           </w:p>
           <w:p>
             <w:pPr>
@@ -545,6 +632,69 @@
               </w:rPr>
               <w:t>Next week:</w:t>
             </w:r>
+          </w:p>
+          <w:p>
+            <w:pPr>
+              <w:pStyle w:val="ListParagraph"/>
+              <w:numPr>
+                <w:ilvl w:val="0"/>
+                <w:numId w:val="3"/>
+              </w:numPr>
+              <w:rPr>
+                <w:sz w:val="20"/>
+                <w:szCs w:val="20"/>
+              </w:rPr>
+            </w:pPr>
+            <w:r>
+              <w:rPr>
+                <w:sz w:val="20"/>
+                <w:szCs w:val="20"/>
+              </w:rPr>
+              <w:t>Find</w:t>
+            </w:r>
+            <w:r>
+              <w:rPr>
+                <w:sz w:val="20"/>
+                <w:szCs w:val="20"/>
+              </w:rPr>
+              <w:t xml:space="preserve"> a piano note .wav library that has all the notes I need for the apps that play a note to the user</w:t>
+            </w:r>
+          </w:p>
+          <w:p>
+            <w:pPr>
+              <w:pStyle w:val="ListParagraph"/>
+              <w:numPr>
+                <w:ilvl w:val="0"/>
+                <w:numId w:val="3"/>
+              </w:numPr>
+              <w:rPr>
+                <w:sz w:val="20"/>
+                <w:szCs w:val="20"/>
+              </w:rPr>
+            </w:pPr>
+            <w:proofErr w:type="gramStart"/>
+            <w:r>
+              <w:rPr>
+                <w:sz w:val="20"/>
+                <w:szCs w:val="20"/>
+              </w:rPr>
+              <w:t xml:space="preserve">Test app - </w:t>
+            </w:r>
+            <w:r>
+              <w:rPr>
+                <w:sz w:val="20"/>
+                <w:szCs w:val="20"/>
+              </w:rPr>
+              <w:t>calculating</w:t>
+            </w:r>
+            <w:r>
+              <w:rPr>
+                <w:sz w:val="20"/>
+                <w:szCs w:val="20"/>
+              </w:rPr>
+              <w:t xml:space="preserve"> pitch correctly and accurately?</w:t>
+            </w:r>
+            <w:proofErr w:type="gramEnd"/>
           </w:p>
           <w:p>
             <w:pPr>
@@ -645,6 +795,13 @@
               </w:rPr>
               <w:t xml:space="preserve"> </w:t>
             </w:r>
+            <w:r>
+              <w:rPr>
+                <w:sz w:val="20"/>
+                <w:szCs w:val="20"/>
+              </w:rPr>
+              <w:t>Red</w:t>
+            </w:r>
           </w:p>
         </w:tc>
       </w:tr>
@@ -675,6 +832,114 @@
           </w:tcPr>
           <w:p>
             <w:pPr>
+              <w:pStyle w:val="ListParagraph"/>
+              <w:numPr>
+                <w:ilvl w:val="0"/>
+                <w:numId w:val="1"/>
+              </w:numPr>
+              <w:rPr>
+                <w:sz w:val="20"/>
+                <w:szCs w:val="20"/>
+              </w:rPr>
+            </w:pPr>
+            <w:r>
+              <w:rPr>
+                <w:sz w:val="20"/>
+                <w:szCs w:val="20"/>
+              </w:rPr>
+              <w:t>Located and downloaded</w:t>
+            </w:r>
+            <w:r>
+              <w:rPr>
+                <w:sz w:val="20"/>
+                <w:szCs w:val="20"/>
+              </w:rPr>
+              <w:t xml:space="preserve"> a pian</w:t>
+            </w:r>
+            <w:r>
+              <w:rPr>
+                <w:sz w:val="20"/>
+                <w:szCs w:val="20"/>
+              </w:rPr>
+              <w:t>o note .wav library that has</w:t>
+            </w:r>
+            <w:r>
+              <w:rPr>
+                <w:sz w:val="20"/>
+                <w:szCs w:val="20"/>
+              </w:rPr>
+              <w:t xml:space="preserve"> the notes </w:t>
+            </w:r>
+            <w:proofErr w:type="gramStart"/>
+            <w:r>
+              <w:rPr>
+                <w:sz w:val="20"/>
+                <w:szCs w:val="20"/>
+              </w:rPr>
+              <w:t>I</w:t>
+            </w:r>
+            <w:proofErr w:type="gramEnd"/>
+            <w:r>
+              <w:rPr>
+                <w:sz w:val="20"/>
+                <w:szCs w:val="20"/>
+              </w:rPr>
+              <w:t xml:space="preserve"> need for the apps that play a note to the user</w:t>
+            </w:r>
+            <w:r>
+              <w:rPr>
+                <w:sz w:val="20"/>
+                <w:szCs w:val="20"/>
+              </w:rPr>
+              <w:t>.</w:t>
+            </w:r>
+          </w:p>
+          <w:p>
+            <w:pPr>
+              <w:pStyle w:val="ListParagraph"/>
+              <w:numPr>
+                <w:ilvl w:val="0"/>
+                <w:numId w:val="1"/>
+              </w:numPr>
+              <w:rPr>
+                <w:sz w:val="20"/>
+                <w:szCs w:val="20"/>
+              </w:rPr>
+            </w:pPr>
+            <w:proofErr w:type="gramStart"/>
+            <w:r>
+              <w:rPr>
+                <w:sz w:val="20"/>
+                <w:szCs w:val="20"/>
+              </w:rPr>
+              <w:t>Test</w:t>
+            </w:r>
+            <w:r>
+              <w:rPr>
+                <w:sz w:val="20"/>
+                <w:szCs w:val="20"/>
+              </w:rPr>
+              <w:t>ed</w:t>
+            </w:r>
+            <w:r>
+              <w:rPr>
+                <w:sz w:val="20"/>
+                <w:szCs w:val="20"/>
+              </w:rPr>
+              <w:t xml:space="preserve"> app - calculating</w:t>
+            </w:r>
+            <w:r>
+              <w:rPr>
+                <w:sz w:val="20"/>
+                <w:szCs w:val="20"/>
+              </w:rPr>
+              <w:t xml:space="preserve"> pitch correctly and accurately to +-3 Hz.</w:t>
+            </w:r>
+            <w:proofErr w:type="gramEnd"/>
+          </w:p>
+          <w:p>
+            <w:pPr>
+              <w:pStyle w:val="ListParagraph"/>
               <w:rPr>
                 <w:sz w:val="20"/>
                 <w:szCs w:val="20"/>
@@ -725,19 +990,163 @@
           </w:p>
           <w:p>
             <w:pPr>
-              <w:rPr>
-                <w:sz w:val="20"/>
-                <w:szCs w:val="20"/>
-              </w:rPr>
-            </w:pPr>
-          </w:p>
-          <w:p>
-            <w:pPr>
-              <w:rPr>
-                <w:sz w:val="20"/>
-                <w:szCs w:val="20"/>
-              </w:rPr>
-            </w:pPr>
+              <w:pStyle w:val="ListParagraph"/>
+              <w:numPr>
+                <w:ilvl w:val="0"/>
+                <w:numId w:val="4"/>
+              </w:numPr>
+              <w:rPr>
+                <w:sz w:val="20"/>
+                <w:szCs w:val="20"/>
+              </w:rPr>
+            </w:pPr>
+            <w:r>
+              <w:rPr>
+                <w:sz w:val="20"/>
+                <w:szCs w:val="20"/>
+              </w:rPr>
+              <w:t>Tighten up the pitch average calculation, needs to be within .5 Hz</w:t>
+            </w:r>
+          </w:p>
+          <w:p>
+            <w:pPr>
+              <w:pStyle w:val="ListParagraph"/>
+              <w:numPr>
+                <w:ilvl w:val="0"/>
+                <w:numId w:val="4"/>
+              </w:numPr>
+              <w:rPr>
+                <w:sz w:val="20"/>
+                <w:szCs w:val="20"/>
+              </w:rPr>
+            </w:pPr>
+            <w:bookmarkStart w:id="0" w:name="_GoBack"/>
+            <w:bookmarkEnd w:id="0"/>
+          </w:p>
+          <w:p>
+            <w:pPr>
+              <w:rPr>
+                <w:sz w:val="20"/>
+                <w:szCs w:val="20"/>
+              </w:rPr>
+            </w:pPr>
+            <w:r>
+              <w:rPr>
+                <w:sz w:val="20"/>
+                <w:szCs w:val="20"/>
+              </w:rPr>
+              <w:t>Next Week:</w:t>
+            </w:r>
+          </w:p>
+          <w:p>
+            <w:pPr>
+              <w:pStyle w:val="ListParagraph"/>
+              <w:numPr>
+                <w:ilvl w:val="0"/>
+                <w:numId w:val="1"/>
+              </w:numPr>
+              <w:rPr>
+                <w:sz w:val="20"/>
+                <w:szCs w:val="20"/>
+              </w:rPr>
+            </w:pPr>
+            <w:r>
+              <w:rPr>
+                <w:sz w:val="20"/>
+                <w:szCs w:val="20"/>
+              </w:rPr>
+              <w:t>Warm up App styled, shows feedback in textbox/label.</w:t>
+            </w:r>
+          </w:p>
+          <w:p>
+            <w:pPr>
+              <w:pStyle w:val="ListParagraph"/>
+              <w:numPr>
+                <w:ilvl w:val="0"/>
+                <w:numId w:val="1"/>
+              </w:numPr>
+              <w:rPr>
+                <w:sz w:val="20"/>
+                <w:szCs w:val="20"/>
+              </w:rPr>
+            </w:pPr>
+            <w:r>
+              <w:rPr>
+                <w:sz w:val="20"/>
+                <w:szCs w:val="20"/>
+              </w:rPr>
+              <w:t>Interval training app plays a note.</w:t>
+            </w:r>
+          </w:p>
+          <w:p>
+            <w:pPr>
+              <w:pStyle w:val="ListParagraph"/>
+              <w:numPr>
+                <w:ilvl w:val="0"/>
+                <w:numId w:val="1"/>
+              </w:numPr>
+              <w:rPr>
+                <w:sz w:val="20"/>
+                <w:szCs w:val="20"/>
+              </w:rPr>
+            </w:pPr>
+            <w:r>
+              <w:rPr>
+                <w:sz w:val="20"/>
+                <w:szCs w:val="20"/>
+              </w:rPr>
+              <w:t>Interval training app lets user choose intervals and note range.</w:t>
+            </w:r>
+          </w:p>
+          <w:p>
+            <w:pPr>
+              <w:pStyle w:val="ListParagraph"/>
+              <w:numPr>
+                <w:ilvl w:val="0"/>
+                <w:numId w:val="1"/>
+              </w:numPr>
+              <w:rPr>
+                <w:sz w:val="20"/>
+                <w:szCs w:val="20"/>
+              </w:rPr>
+            </w:pPr>
+          </w:p>
+          <w:p>
+            <w:pPr>
+              <w:rPr>
+                <w:sz w:val="20"/>
+                <w:szCs w:val="20"/>
+              </w:rPr>
+            </w:pPr>
+          </w:p>
+          <w:p>
+            <w:pPr>
+              <w:rPr>
+                <w:sz w:val="20"/>
+                <w:szCs w:val="20"/>
+              </w:rPr>
+            </w:pPr>
+            <w:r>
+              <w:rPr>
+                <w:sz w:val="20"/>
+                <w:szCs w:val="20"/>
+              </w:rPr>
+              <w:t>Time spent –</w:t>
+            </w:r>
+            <w:r>
+              <w:rPr>
+                <w:sz w:val="20"/>
+                <w:szCs w:val="20"/>
+              </w:rPr>
+              <w:t xml:space="preserve"> 21</w:t>
+            </w:r>
+            <w:r>
+              <w:rPr>
+                <w:sz w:val="20"/>
+                <w:szCs w:val="20"/>
+              </w:rPr>
+              <w:t xml:space="preserve"> hrs.</w:t>
+            </w:r>
           </w:p>
         </w:tc>
       </w:tr>
@@ -785,6 +1194,7 @@
                 <w:sz w:val="20"/>
                 <w:szCs w:val="20"/>
               </w:rPr>
+              <w:lastRenderedPageBreak/>
               <w:t>Week 4</w:t>
             </w:r>
           </w:p>
@@ -1819,6 +2229,7 @@
     </w:p>
     <w:p>
       <w:r>
+        <w:lastRenderedPageBreak/>
         <w:tab/>
         <w:t>1.) A vocal student or musician would like to determine how accurate their ear is during warm-up exercises.  They will sing or play a pitch and the system will give feedback on its accuracy based on its closest frequency.</w:t>
       </w:r>
@@ -1840,11 +2251,7 @@
     <w:p>
       <w:r>
         <w:tab/>
-        <w:t xml:space="preserve">4.) A music instructor would like to evaluate a student’s pitch performance on a musical phrase or song.  The system captures the student’s performance; it analyzes the performed music and displays accuracy </w:t>
-      </w:r>
-      <w:r>
-        <w:lastRenderedPageBreak/>
-        <w:t>feedback for the instructor and student based on closest frequency comparisons.  The instructor saves the session for further review.</w:t>
+        <w:t>4.) A music instructor would like to evaluate a student’s pitch performance on a musical phrase or song.  The system captures the student’s performance; it analyzes the performed music and displays accuracy feedback for the instructor and student based on closest frequency comparisons.  The instructor saves the session for further review.</w:t>
       </w:r>
     </w:p>
     <w:p/>
@@ -2033,7 +2440,7 @@
   <w:abstractNum w:abstractNumId="0">
     <w:nsid w:val="4E805839"/>
     <w:multiLevelType w:val="hybridMultilevel"/>
-    <w:tmpl w:val="A8D22C72"/>
+    <w:tmpl w:val="44CA84FE"/>
     <w:lvl w:ilvl="0" w:tplc="04090001">
       <w:start w:val="1"/>
       <w:numFmt w:val="bullet"/>
@@ -2256,11 +2663,243 @@
       </w:rPr>
     </w:lvl>
   </w:abstractNum>
+  <w:abstractNum w:abstractNumId="2">
+    <w:nsid w:val="5ED2691C"/>
+    <w:multiLevelType w:val="hybridMultilevel"/>
+    <w:tmpl w:val="32EE294A"/>
+    <w:lvl w:ilvl="0" w:tplc="04090001">
+      <w:start w:val="1"/>
+      <w:numFmt w:val="bullet"/>
+      <w:lvlText w:val=""/>
+      <w:lvlJc w:val="left"/>
+      <w:pPr>
+        <w:ind w:left="720" w:hanging="360"/>
+      </w:pPr>
+      <w:rPr>
+        <w:rFonts w:ascii="Symbol" w:hAnsi="Symbol" w:hint="default"/>
+      </w:rPr>
+    </w:lvl>
+    <w:lvl w:ilvl="1" w:tplc="04090003" w:tentative="1">
+      <w:start w:val="1"/>
+      <w:numFmt w:val="bullet"/>
+      <w:lvlText w:val="o"/>
+      <w:lvlJc w:val="left"/>
+      <w:pPr>
+        <w:ind w:left="1440" w:hanging="360"/>
+      </w:pPr>
+      <w:rPr>
+        <w:rFonts w:ascii="Courier New" w:hAnsi="Courier New" w:cs="Courier New" w:hint="default"/>
+      </w:rPr>
+    </w:lvl>
+    <w:lvl w:ilvl="2" w:tplc="04090005" w:tentative="1">
+      <w:start w:val="1"/>
+      <w:numFmt w:val="bullet"/>
+      <w:lvlText w:val=""/>
+      <w:lvlJc w:val="left"/>
+      <w:pPr>
+        <w:ind w:left="2160" w:hanging="360"/>
+      </w:pPr>
+      <w:rPr>
+        <w:rFonts w:ascii="Wingdings" w:hAnsi="Wingdings" w:hint="default"/>
+      </w:rPr>
+    </w:lvl>
+    <w:lvl w:ilvl="3" w:tplc="04090001" w:tentative="1">
+      <w:start w:val="1"/>
+      <w:numFmt w:val="bullet"/>
+      <w:lvlText w:val=""/>
+      <w:lvlJc w:val="left"/>
+      <w:pPr>
+        <w:ind w:left="2880" w:hanging="360"/>
+      </w:pPr>
+      <w:rPr>
+        <w:rFonts w:ascii="Symbol" w:hAnsi="Symbol" w:hint="default"/>
+      </w:rPr>
+    </w:lvl>
+    <w:lvl w:ilvl="4" w:tplc="04090003" w:tentative="1">
+      <w:start w:val="1"/>
+      <w:numFmt w:val="bullet"/>
+      <w:lvlText w:val="o"/>
+      <w:lvlJc w:val="left"/>
+      <w:pPr>
+        <w:ind w:left="3600" w:hanging="360"/>
+      </w:pPr>
+      <w:rPr>
+        <w:rFonts w:ascii="Courier New" w:hAnsi="Courier New" w:cs="Courier New" w:hint="default"/>
+      </w:rPr>
+    </w:lvl>
+    <w:lvl w:ilvl="5" w:tplc="04090005" w:tentative="1">
+      <w:start w:val="1"/>
+      <w:numFmt w:val="bullet"/>
+      <w:lvlText w:val=""/>
+      <w:lvlJc w:val="left"/>
+      <w:pPr>
+        <w:ind w:left="4320" w:hanging="360"/>
+      </w:pPr>
+      <w:rPr>
+        <w:rFonts w:ascii="Wingdings" w:hAnsi="Wingdings" w:hint="default"/>
+      </w:rPr>
+    </w:lvl>
+    <w:lvl w:ilvl="6" w:tplc="04090001" w:tentative="1">
+      <w:start w:val="1"/>
+      <w:numFmt w:val="bullet"/>
+      <w:lvlText w:val=""/>
+      <w:lvlJc w:val="left"/>
+      <w:pPr>
+        <w:ind w:left="5040" w:hanging="360"/>
+      </w:pPr>
+      <w:rPr>
+        <w:rFonts w:ascii="Symbol" w:hAnsi="Symbol" w:hint="default"/>
+      </w:rPr>
+    </w:lvl>
+    <w:lvl w:ilvl="7" w:tplc="04090003" w:tentative="1">
+      <w:start w:val="1"/>
+      <w:numFmt w:val="bullet"/>
+      <w:lvlText w:val="o"/>
+      <w:lvlJc w:val="left"/>
+      <w:pPr>
+        <w:ind w:left="5760" w:hanging="360"/>
+      </w:pPr>
+      <w:rPr>
+        <w:rFonts w:ascii="Courier New" w:hAnsi="Courier New" w:cs="Courier New" w:hint="default"/>
+      </w:rPr>
+    </w:lvl>
+    <w:lvl w:ilvl="8" w:tplc="04090005" w:tentative="1">
+      <w:start w:val="1"/>
+      <w:numFmt w:val="bullet"/>
+      <w:lvlText w:val=""/>
+      <w:lvlJc w:val="left"/>
+      <w:pPr>
+        <w:ind w:left="6480" w:hanging="360"/>
+      </w:pPr>
+      <w:rPr>
+        <w:rFonts w:ascii="Wingdings" w:hAnsi="Wingdings" w:hint="default"/>
+      </w:rPr>
+    </w:lvl>
+  </w:abstractNum>
+  <w:abstractNum w:abstractNumId="3">
+    <w:nsid w:val="69913EC8"/>
+    <w:multiLevelType w:val="hybridMultilevel"/>
+    <w:tmpl w:val="5F5242EC"/>
+    <w:lvl w:ilvl="0" w:tplc="04090001">
+      <w:start w:val="1"/>
+      <w:numFmt w:val="bullet"/>
+      <w:lvlText w:val=""/>
+      <w:lvlJc w:val="left"/>
+      <w:pPr>
+        <w:ind w:left="768" w:hanging="360"/>
+      </w:pPr>
+      <w:rPr>
+        <w:rFonts w:ascii="Symbol" w:hAnsi="Symbol" w:hint="default"/>
+      </w:rPr>
+    </w:lvl>
+    <w:lvl w:ilvl="1" w:tplc="04090003" w:tentative="1">
+      <w:start w:val="1"/>
+      <w:numFmt w:val="bullet"/>
+      <w:lvlText w:val="o"/>
+      <w:lvlJc w:val="left"/>
+      <w:pPr>
+        <w:ind w:left="1488" w:hanging="360"/>
+      </w:pPr>
+      <w:rPr>
+        <w:rFonts w:ascii="Courier New" w:hAnsi="Courier New" w:cs="Courier New" w:hint="default"/>
+      </w:rPr>
+    </w:lvl>
+    <w:lvl w:ilvl="2" w:tplc="04090005" w:tentative="1">
+      <w:start w:val="1"/>
+      <w:numFmt w:val="bullet"/>
+      <w:lvlText w:val=""/>
+      <w:lvlJc w:val="left"/>
+      <w:pPr>
+        <w:ind w:left="2208" w:hanging="360"/>
+      </w:pPr>
+      <w:rPr>
+        <w:rFonts w:ascii="Wingdings" w:hAnsi="Wingdings" w:hint="default"/>
+      </w:rPr>
+    </w:lvl>
+    <w:lvl w:ilvl="3" w:tplc="04090001" w:tentative="1">
+      <w:start w:val="1"/>
+      <w:numFmt w:val="bullet"/>
+      <w:lvlText w:val=""/>
+      <w:lvlJc w:val="left"/>
+      <w:pPr>
+        <w:ind w:left="2928" w:hanging="360"/>
+      </w:pPr>
+      <w:rPr>
+        <w:rFonts w:ascii="Symbol" w:hAnsi="Symbol" w:hint="default"/>
+      </w:rPr>
+    </w:lvl>
+    <w:lvl w:ilvl="4" w:tplc="04090003" w:tentative="1">
+      <w:start w:val="1"/>
+      <w:numFmt w:val="bullet"/>
+      <w:lvlText w:val="o"/>
+      <w:lvlJc w:val="left"/>
+      <w:pPr>
+        <w:ind w:left="3648" w:hanging="360"/>
+      </w:pPr>
+      <w:rPr>
+        <w:rFonts w:ascii="Courier New" w:hAnsi="Courier New" w:cs="Courier New" w:hint="default"/>
+      </w:rPr>
+    </w:lvl>
+    <w:lvl w:ilvl="5" w:tplc="04090005" w:tentative="1">
+      <w:start w:val="1"/>
+      <w:numFmt w:val="bullet"/>
+      <w:lvlText w:val=""/>
+      <w:lvlJc w:val="left"/>
+      <w:pPr>
+        <w:ind w:left="4368" w:hanging="360"/>
+      </w:pPr>
+      <w:rPr>
+        <w:rFonts w:ascii="Wingdings" w:hAnsi="Wingdings" w:hint="default"/>
+      </w:rPr>
+    </w:lvl>
+    <w:lvl w:ilvl="6" w:tplc="04090001" w:tentative="1">
+      <w:start w:val="1"/>
+      <w:numFmt w:val="bullet"/>
+      <w:lvlText w:val=""/>
+      <w:lvlJc w:val="left"/>
+      <w:pPr>
+        <w:ind w:left="5088" w:hanging="360"/>
+      </w:pPr>
+      <w:rPr>
+        <w:rFonts w:ascii="Symbol" w:hAnsi="Symbol" w:hint="default"/>
+      </w:rPr>
+    </w:lvl>
+    <w:lvl w:ilvl="7" w:tplc="04090003" w:tentative="1">
+      <w:start w:val="1"/>
+      <w:numFmt w:val="bullet"/>
+      <w:lvlText w:val="o"/>
+      <w:lvlJc w:val="left"/>
+      <w:pPr>
+        <w:ind w:left="5808" w:hanging="360"/>
+      </w:pPr>
+      <w:rPr>
+        <w:rFonts w:ascii="Courier New" w:hAnsi="Courier New" w:cs="Courier New" w:hint="default"/>
+      </w:rPr>
+    </w:lvl>
+    <w:lvl w:ilvl="8" w:tplc="04090005" w:tentative="1">
+      <w:start w:val="1"/>
+      <w:numFmt w:val="bullet"/>
+      <w:lvlText w:val=""/>
+      <w:lvlJc w:val="left"/>
+      <w:pPr>
+        <w:ind w:left="6528" w:hanging="360"/>
+      </w:pPr>
+      <w:rPr>
+        <w:rFonts w:ascii="Wingdings" w:hAnsi="Wingdings" w:hint="default"/>
+      </w:rPr>
+    </w:lvl>
+  </w:abstractNum>
   <w:num w:numId="1">
     <w:abstractNumId w:val="0"/>
   </w:num>
   <w:num w:numId="2">
     <w:abstractNumId w:val="1"/>
+  </w:num>
+  <w:num w:numId="3">
+    <w:abstractNumId w:val="3"/>
+  </w:num>
+  <w:num w:numId="4">
+    <w:abstractNumId w:val="2"/>
   </w:num>
 </w:numbering>
 </file>

</xml_diff>

<commit_message>
Added piano note .wav files for interval training
</commit_message>
<xml_diff>
--- a/Capstone/Documentation/Capstone Weekly Project Summary.docx
+++ b/Capstone/Documentation/Capstone Weekly Project Summary.docx
@@ -10,6 +10,8 @@
           <w:szCs w:val="32"/>
         </w:rPr>
       </w:pPr>
+      <w:bookmarkStart w:id="0" w:name="_GoBack"/>
+      <w:bookmarkEnd w:id="0"/>
       <w:r>
         <w:rPr>
           <w:b/>
@@ -650,14 +652,7 @@
                 <w:sz w:val="20"/>
                 <w:szCs w:val="20"/>
               </w:rPr>
-              <w:t>Find</w:t>
-            </w:r>
-            <w:r>
-              <w:rPr>
-                <w:sz w:val="20"/>
-                <w:szCs w:val="20"/>
-              </w:rPr>
-              <w:t xml:space="preserve"> a piano note .wav library that has all the notes I need for the apps that play a note to the user</w:t>
+              <w:t>Find a piano note .wav library that has all the notes I need for the apps that play a note to the user</w:t>
             </w:r>
           </w:p>
           <w:p>
@@ -678,21 +673,7 @@
                 <w:sz w:val="20"/>
                 <w:szCs w:val="20"/>
               </w:rPr>
-              <w:t xml:space="preserve">Test app - </w:t>
-            </w:r>
-            <w:r>
-              <w:rPr>
-                <w:sz w:val="20"/>
-                <w:szCs w:val="20"/>
-              </w:rPr>
-              <w:t>calculating</w:t>
-            </w:r>
-            <w:r>
-              <w:rPr>
-                <w:sz w:val="20"/>
-                <w:szCs w:val="20"/>
-              </w:rPr>
-              <w:t xml:space="preserve"> pitch correctly and accurately?</w:t>
+              <w:t>Test app - calculating pitch correctly and accurately?</w:t>
             </w:r>
             <w:proofErr w:type="gramEnd"/>
           </w:p>
@@ -847,28 +828,7 @@
                 <w:sz w:val="20"/>
                 <w:szCs w:val="20"/>
               </w:rPr>
-              <w:t>Located and downloaded</w:t>
-            </w:r>
-            <w:r>
-              <w:rPr>
-                <w:sz w:val="20"/>
-                <w:szCs w:val="20"/>
-              </w:rPr>
-              <w:t xml:space="preserve"> a pian</w:t>
-            </w:r>
-            <w:r>
-              <w:rPr>
-                <w:sz w:val="20"/>
-                <w:szCs w:val="20"/>
-              </w:rPr>
-              <w:t>o note .wav library that has</w:t>
-            </w:r>
-            <w:r>
-              <w:rPr>
-                <w:sz w:val="20"/>
-                <w:szCs w:val="20"/>
-              </w:rPr>
-              <w:t xml:space="preserve"> the notes </w:t>
+              <w:t xml:space="preserve">Located and downloaded a piano note .wav library that has the notes </w:t>
             </w:r>
             <w:proofErr w:type="gramStart"/>
             <w:r>
@@ -884,14 +844,7 @@
                 <w:sz w:val="20"/>
                 <w:szCs w:val="20"/>
               </w:rPr>
-              <w:t xml:space="preserve"> need for the apps that play a note to the user</w:t>
-            </w:r>
-            <w:r>
-              <w:rPr>
-                <w:sz w:val="20"/>
-                <w:szCs w:val="20"/>
-              </w:rPr>
-              <w:t>.</w:t>
+              <w:t xml:space="preserve"> need for the apps that play a note to the user.</w:t>
             </w:r>
           </w:p>
           <w:p>
@@ -912,28 +865,29 @@
                 <w:sz w:val="20"/>
                 <w:szCs w:val="20"/>
               </w:rPr>
-              <w:t>Test</w:t>
-            </w:r>
-            <w:r>
-              <w:rPr>
-                <w:sz w:val="20"/>
-                <w:szCs w:val="20"/>
-              </w:rPr>
-              <w:t>ed</w:t>
-            </w:r>
-            <w:r>
-              <w:rPr>
-                <w:sz w:val="20"/>
-                <w:szCs w:val="20"/>
-              </w:rPr>
-              <w:t xml:space="preserve"> app - calculating</w:t>
-            </w:r>
-            <w:r>
-              <w:rPr>
-                <w:sz w:val="20"/>
-                <w:szCs w:val="20"/>
-              </w:rPr>
-              <w:t xml:space="preserve"> pitch correctly and accurately to +-3 Hz.</w:t>
+              <w:t>Coded and debugged problems with Warm up app.</w:t>
+            </w:r>
+            <w:proofErr w:type="gramEnd"/>
+          </w:p>
+          <w:p>
+            <w:pPr>
+              <w:pStyle w:val="ListParagraph"/>
+              <w:numPr>
+                <w:ilvl w:val="0"/>
+                <w:numId w:val="1"/>
+              </w:numPr>
+              <w:rPr>
+                <w:sz w:val="20"/>
+                <w:szCs w:val="20"/>
+              </w:rPr>
+            </w:pPr>
+            <w:proofErr w:type="gramStart"/>
+            <w:r>
+              <w:rPr>
+                <w:sz w:val="20"/>
+                <w:szCs w:val="20"/>
+              </w:rPr>
+              <w:t>Tested app - calculating pitch correctly and accurately to +-3 Hz.</w:t>
             </w:r>
             <w:proofErr w:type="gramEnd"/>
           </w:p>
@@ -1020,8 +974,6 @@
                 <w:szCs w:val="20"/>
               </w:rPr>
             </w:pPr>
-            <w:bookmarkStart w:id="0" w:name="_GoBack"/>
-            <w:bookmarkEnd w:id="0"/>
           </w:p>
           <w:p>
             <w:pPr>
@@ -1110,42 +1062,45 @@
                 <w:szCs w:val="20"/>
               </w:rPr>
             </w:pPr>
-          </w:p>
-          <w:p>
-            <w:pPr>
-              <w:rPr>
-                <w:sz w:val="20"/>
-                <w:szCs w:val="20"/>
-              </w:rPr>
-            </w:pPr>
-          </w:p>
-          <w:p>
-            <w:pPr>
-              <w:rPr>
-                <w:sz w:val="20"/>
-                <w:szCs w:val="20"/>
-              </w:rPr>
-            </w:pPr>
-            <w:r>
-              <w:rPr>
-                <w:sz w:val="20"/>
-                <w:szCs w:val="20"/>
-              </w:rPr>
-              <w:t>Time spent –</w:t>
-            </w:r>
-            <w:r>
-              <w:rPr>
-                <w:sz w:val="20"/>
-                <w:szCs w:val="20"/>
-              </w:rPr>
-              <w:t xml:space="preserve"> 21</w:t>
-            </w:r>
-            <w:r>
-              <w:rPr>
-                <w:sz w:val="20"/>
-                <w:szCs w:val="20"/>
-              </w:rPr>
-              <w:t xml:space="preserve"> hrs.</w:t>
+            <w:r>
+              <w:rPr>
+                <w:sz w:val="20"/>
+                <w:szCs w:val="20"/>
+              </w:rPr>
+              <w:t xml:space="preserve">Interval training app </w:t>
+            </w:r>
+          </w:p>
+          <w:p>
+            <w:pPr>
+              <w:pStyle w:val="ListParagraph"/>
+              <w:rPr>
+                <w:sz w:val="20"/>
+                <w:szCs w:val="20"/>
+              </w:rPr>
+            </w:pPr>
+          </w:p>
+          <w:p>
+            <w:pPr>
+              <w:rPr>
+                <w:sz w:val="20"/>
+                <w:szCs w:val="20"/>
+              </w:rPr>
+            </w:pPr>
+          </w:p>
+          <w:p>
+            <w:pPr>
+              <w:rPr>
+                <w:sz w:val="20"/>
+                <w:szCs w:val="20"/>
+              </w:rPr>
+            </w:pPr>
+            <w:r>
+              <w:rPr>
+                <w:sz w:val="20"/>
+                <w:szCs w:val="20"/>
+              </w:rPr>
+              <w:lastRenderedPageBreak/>
+              <w:t>Time spent – 21 hrs.</w:t>
             </w:r>
           </w:p>
         </w:tc>
@@ -1194,7 +1149,6 @@
                 <w:sz w:val="20"/>
                 <w:szCs w:val="20"/>
               </w:rPr>
-              <w:lastRenderedPageBreak/>
               <w:t>Week 4</w:t>
             </w:r>
           </w:p>
@@ -2218,6 +2172,7 @@
     <w:p/>
     <w:p>
       <w:r>
+        <w:lastRenderedPageBreak/>
         <w:t>Project Backlog-</w:t>
       </w:r>
     </w:p>
@@ -2229,7 +2184,6 @@
     </w:p>
     <w:p>
       <w:r>
-        <w:lastRenderedPageBreak/>
         <w:tab/>
         <w:t>1.) A vocal student or musician would like to determine how accurate their ear is during warm-up exercises.  They will sing or play a pitch and the system will give feedback on its accuracy based on its closest frequency.</w:t>
       </w:r>

</xml_diff>

<commit_message>
Layout improved, bug fixes
-Layout was not displaying right
-Added HandyJPanel for easy background painting
-fixed bug in view that caused some buttons to not be displayed
</commit_message>
<xml_diff>
--- a/Capstone/Documentation/Capstone Weekly Project Summary.docx
+++ b/Capstone/Documentation/Capstone Weekly Project Summary.docx
@@ -10,8 +10,6 @@
           <w:szCs w:val="32"/>
         </w:rPr>
       </w:pPr>
-      <w:bookmarkStart w:id="0" w:name="_GoBack"/>
-      <w:bookmarkEnd w:id="0"/>
       <w:r>
         <w:rPr>
           <w:b/>
@@ -965,15 +963,13 @@
           <w:p>
             <w:pPr>
               <w:pStyle w:val="ListParagraph"/>
-              <w:numPr>
-                <w:ilvl w:val="0"/>
-                <w:numId w:val="4"/>
-              </w:numPr>
-              <w:rPr>
-                <w:sz w:val="20"/>
-                <w:szCs w:val="20"/>
-              </w:rPr>
-            </w:pPr>
+              <w:rPr>
+                <w:sz w:val="20"/>
+                <w:szCs w:val="20"/>
+              </w:rPr>
+            </w:pPr>
+            <w:bookmarkStart w:id="0" w:name="_GoBack"/>
+            <w:bookmarkEnd w:id="0"/>
           </w:p>
           <w:p>
             <w:pPr>

</xml_diff>